<commit_message>
MGS-7020 correction to MTA document content, add new Cost of Living eviction reasons
</commit_message>
<xml_diff>
--- a/housing-service/src/main/resources/templates/model-tenancy-agreement-2022.docx
+++ b/housing-service/src/main/resources/templates/model-tenancy-agreement-2022.docx
@@ -5507,21 +5507,7 @@
         <w:rPr>
           <w:rFonts w:ascii="Arial" w:hAnsi="Arial" w:cs="Arial"/>
         </w:rPr>
-        <w:t xml:space="preserve">: any law, statute, subordinate legislation, regulation, order, mandatory guidance or code of practice, judgment of a relevant court of law, or directives or requirements of any regulatory body which relates to the protection of individuals with regard to the processing of Personal Data to which a Party is subject including the Data Protection Act 2018 and any statutory modification or re-enactment thereof and the </w:t>
-      </w:r>
-      <w:proofErr w:type="spellStart"/>
-      <w:r>
-        <w:rPr>
-          <w:rFonts w:ascii="Arial" w:hAnsi="Arial" w:cs="Arial"/>
-        </w:rPr>
-        <w:t>GDPR</w:t>
-      </w:r>
-      <w:proofErr w:type="spellEnd"/>
-      <w:r>
-        <w:rPr>
-          <w:rFonts w:ascii="Arial" w:hAnsi="Arial" w:cs="Arial"/>
-        </w:rPr>
-        <w:t>.</w:t>
+        <w:t>: any law, statute, subordinate legislation, regulation, order, mandatory guidance or code of practice, judgment of a relevant court of law, or directives or requirements of any regulatory body which relates to the protection of individuals with regard to the processing of Personal Data to which a Party is subject including the Data Protection Act 2018 and any statutory modification or re-enactment thereof and the GDPR.</w:t>
       </w:r>
     </w:p>
     <w:p>
@@ -5694,7 +5680,6 @@
           <w:rFonts w:ascii="Arial" w:hAnsi="Arial" w:cs="Arial"/>
         </w:rPr>
       </w:pPr>
-      <w:proofErr w:type="spellStart"/>
       <w:r>
         <w:rPr>
           <w:rFonts w:ascii="Arial" w:hAnsi="Arial" w:cs="Arial"/>
@@ -5702,7 +5687,6 @@
         </w:rPr>
         <w:t>GDPR</w:t>
       </w:r>
-      <w:proofErr w:type="spellEnd"/>
       <w:r>
         <w:rPr>
           <w:rFonts w:ascii="Arial" w:hAnsi="Arial" w:cs="Arial"/>
@@ -6668,25 +6652,7 @@
           <w:sz w:val="24"/>
           <w:szCs w:val="24"/>
         </w:rPr>
-        <w:t xml:space="preserve"> (</w:t>
-      </w:r>
-      <w:proofErr w:type="spellStart"/>
-      <w:r>
-        <w:rPr>
-          <w:rFonts w:cs="Arial"/>
-          <w:sz w:val="24"/>
-          <w:szCs w:val="24"/>
-        </w:rPr>
-        <w:t>RPZ</w:t>
-      </w:r>
-      <w:proofErr w:type="spellEnd"/>
-      <w:r>
-        <w:rPr>
-          <w:rFonts w:cs="Arial"/>
-          <w:sz w:val="24"/>
-          <w:szCs w:val="24"/>
-        </w:rPr>
-        <w:t>)</w:t>
+        <w:t xml:space="preserve"> (RPZ)</w:t>
       </w:r>
       <w:r>
         <w:rPr>
@@ -7380,27 +7346,7 @@
           <w:sz w:val="24"/>
           <w:szCs w:val="24"/>
         </w:rPr>
-        <w:t xml:space="preserve"> and Address(</w:t>
-      </w:r>
-      <w:proofErr w:type="spellStart"/>
-      <w:r>
-        <w:rPr>
-          <w:rFonts w:cs="Arial"/>
-          <w:b/>
-          <w:sz w:val="24"/>
-          <w:szCs w:val="24"/>
-        </w:rPr>
-        <w:t>es</w:t>
-      </w:r>
-      <w:proofErr w:type="spellEnd"/>
-      <w:r>
-        <w:rPr>
-          <w:rFonts w:cs="Arial"/>
-          <w:b/>
-          <w:sz w:val="24"/>
-          <w:szCs w:val="24"/>
-        </w:rPr>
-        <w:t>)</w:t>
+        <w:t xml:space="preserve"> and Address(es)</w:t>
       </w:r>
       <w:r>
         <w:rPr>
@@ -7560,25 +7506,7 @@
           <w:sz w:val="24"/>
           <w:szCs w:val="24"/>
         </w:rPr>
-        <w:t>Email address(</w:t>
-      </w:r>
-      <w:proofErr w:type="spellStart"/>
-      <w:r>
-        <w:rPr>
-          <w:rFonts w:cs="Arial"/>
-          <w:sz w:val="24"/>
-          <w:szCs w:val="24"/>
-        </w:rPr>
-        <w:t>es</w:t>
-      </w:r>
-      <w:proofErr w:type="spellEnd"/>
-      <w:r>
-        <w:rPr>
-          <w:rFonts w:cs="Arial"/>
-          <w:sz w:val="24"/>
-          <w:szCs w:val="24"/>
-        </w:rPr>
-        <w:t xml:space="preserve">): </w:t>
+        <w:t xml:space="preserve">Email address(es): </w:t>
       </w:r>
     </w:p>
     <w:p>
@@ -8689,23 +8617,13 @@
         </w:rPr>
         <w:t>(</w:t>
       </w:r>
-      <w:proofErr w:type="spellStart"/>
-      <w:r>
-        <w:rPr>
-          <w:rFonts w:cs="Arial"/>
-          <w:sz w:val="24"/>
-          <w:szCs w:val="24"/>
-        </w:rPr>
-        <w:t>es</w:t>
-      </w:r>
-      <w:proofErr w:type="spellEnd"/>
-      <w:r>
-        <w:rPr>
-          <w:rFonts w:cs="Arial"/>
-          <w:sz w:val="24"/>
-          <w:szCs w:val="24"/>
-        </w:rPr>
-        <w:t>)</w:t>
+      <w:r>
+        <w:rPr>
+          <w:rFonts w:cs="Arial"/>
+          <w:sz w:val="24"/>
+          <w:szCs w:val="24"/>
+        </w:rPr>
+        <w:t>es)</w:t>
       </w:r>
       <w:r>
         <w:rPr>
@@ -13794,29 +13712,7 @@
           <w:sz w:val="24"/>
           <w:szCs w:val="24"/>
         </w:rPr>
-        <w:t>(</w:t>
-      </w:r>
-      <w:proofErr w:type="spellStart"/>
-      <w:r>
-        <w:rPr>
-          <w:rFonts w:cs="Arial"/>
-          <w:b/>
-          <w:bCs/>
-          <w:sz w:val="24"/>
-          <w:szCs w:val="24"/>
-        </w:rPr>
-        <w:t>RPZ</w:t>
-      </w:r>
-      <w:proofErr w:type="spellEnd"/>
-      <w:r>
-        <w:rPr>
-          <w:rFonts w:cs="Arial"/>
-          <w:b/>
-          <w:bCs/>
-          <w:sz w:val="24"/>
-          <w:szCs w:val="24"/>
-        </w:rPr>
-        <w:t>)</w:t>
+        <w:t>(RPZ)</w:t>
       </w:r>
       <w:r>
         <w:rPr>
@@ -18067,47 +17963,7 @@
           <w:sz w:val="24"/>
           <w:szCs w:val="24"/>
         </w:rPr>
-        <w:t>The Landlord must ensure that an electrical safety inspection is carried out at least every five years consisting of an Electrical Installation Condition Report (</w:t>
-      </w:r>
-      <w:proofErr w:type="spellStart"/>
-      <w:r>
-        <w:rPr>
-          <w:rFonts w:cs="Arial"/>
-          <w:b/>
-          <w:sz w:val="24"/>
-          <w:szCs w:val="24"/>
-        </w:rPr>
-        <w:t>EICR</w:t>
-      </w:r>
-      <w:proofErr w:type="spellEnd"/>
-      <w:r>
-        <w:rPr>
-          <w:rFonts w:cs="Arial"/>
-          <w:b/>
-          <w:sz w:val="24"/>
-          <w:szCs w:val="24"/>
-        </w:rPr>
-        <w:t xml:space="preserve">) and Portable Appliance Testing (PAT) on appliances provided by the Landlord. The </w:t>
-      </w:r>
-      <w:proofErr w:type="spellStart"/>
-      <w:r>
-        <w:rPr>
-          <w:rFonts w:cs="Arial"/>
-          <w:b/>
-          <w:sz w:val="24"/>
-          <w:szCs w:val="24"/>
-        </w:rPr>
-        <w:t>EICR</w:t>
-      </w:r>
-      <w:proofErr w:type="spellEnd"/>
-      <w:r>
-        <w:rPr>
-          <w:rFonts w:cs="Arial"/>
-          <w:b/>
-          <w:sz w:val="24"/>
-          <w:szCs w:val="24"/>
-        </w:rPr>
-        <w:t xml:space="preserve"> must be completed by a suitably competent person</w:t>
+        <w:t>The Landlord must ensure that an electrical safety inspection is carried out at least every five years consisting of an Electrical Installation Condition Report (EICR) and Portable Appliance Testing (PAT) on appliances provided by the Landlord. The EICR must be completed by a suitably competent person</w:t>
       </w:r>
       <w:r>
         <w:rPr>
@@ -18166,27 +18022,7 @@
           <w:sz w:val="24"/>
           <w:szCs w:val="24"/>
         </w:rPr>
-        <w:t xml:space="preserve">The Tenant must be given a copy of the </w:t>
-      </w:r>
-      <w:proofErr w:type="spellStart"/>
-      <w:r>
-        <w:rPr>
-          <w:rFonts w:cs="Arial"/>
-          <w:b/>
-          <w:sz w:val="24"/>
-          <w:szCs w:val="24"/>
-        </w:rPr>
-        <w:t>EICR</w:t>
-      </w:r>
-      <w:proofErr w:type="spellEnd"/>
-      <w:r>
-        <w:rPr>
-          <w:rFonts w:cs="Arial"/>
-          <w:b/>
-          <w:sz w:val="24"/>
-          <w:szCs w:val="24"/>
-        </w:rPr>
-        <w:t xml:space="preserve"> and </w:t>
+        <w:t xml:space="preserve">The Tenant must be given a copy of the EICR and </w:t>
       </w:r>
       <w:r>
         <w:rPr>
@@ -18299,27 +18135,7 @@
           <w:sz w:val="24"/>
           <w:szCs w:val="24"/>
         </w:rPr>
-        <w:t>are installed in (</w:t>
-      </w:r>
-      <w:proofErr w:type="spellStart"/>
-      <w:r>
-        <w:rPr>
-          <w:rFonts w:cs="Arial"/>
-          <w:b/>
-          <w:sz w:val="24"/>
-          <w:szCs w:val="24"/>
-        </w:rPr>
-        <w:t>i</w:t>
-      </w:r>
-      <w:proofErr w:type="spellEnd"/>
-      <w:r>
-        <w:rPr>
-          <w:rFonts w:cs="Arial"/>
-          <w:b/>
-          <w:sz w:val="24"/>
-          <w:szCs w:val="24"/>
-        </w:rPr>
-        <w:t>) the room which is frequently used by the occupants for general daytime living purposes and (ii)  every circulation space such as hallways or landings, there must also be a heat alarm in the kitchen. All alarms should be interlinked</w:t>
+        <w:t>are installed in (i) the room which is frequently used by the occupants for general daytime living purposes and (ii)  every circulation space such as hallways or landings, there must also be a heat alarm in the kitchen. All alarms should be interlinked</w:t>
       </w:r>
       <w:r>
         <w:rPr>
@@ -18415,27 +18231,7 @@
           <w:sz w:val="24"/>
           <w:szCs w:val="24"/>
         </w:rPr>
-        <w:t>Energy Performance Certificate (</w:t>
-      </w:r>
-      <w:proofErr w:type="spellStart"/>
-      <w:r>
-        <w:rPr>
-          <w:rFonts w:cs="Arial"/>
-          <w:b/>
-          <w:sz w:val="24"/>
-          <w:szCs w:val="24"/>
-        </w:rPr>
-        <w:t>EPC</w:t>
-      </w:r>
-      <w:proofErr w:type="spellEnd"/>
-      <w:r>
-        <w:rPr>
-          <w:rFonts w:cs="Arial"/>
-          <w:b/>
-          <w:sz w:val="24"/>
-          <w:szCs w:val="24"/>
-        </w:rPr>
-        <w:t>):</w:t>
+        <w:t>Energy Performance Certificate (EPC):</w:t>
       </w:r>
     </w:p>
     <w:p>
@@ -18465,19 +18261,8 @@
           <w:sz w:val="24"/>
           <w:szCs w:val="24"/>
         </w:rPr>
-        <w:t xml:space="preserve">A valid </w:t>
-      </w:r>
-      <w:proofErr w:type="spellStart"/>
-      <w:r>
-        <w:rPr>
-          <w:rFonts w:cs="Arial"/>
-          <w:b/>
-          <w:sz w:val="24"/>
-          <w:szCs w:val="24"/>
-        </w:rPr>
-        <w:t>EPC</w:t>
-      </w:r>
-      <w:proofErr w:type="spellEnd"/>
+        <w:t>A valid EPC</w:t>
+      </w:r>
       <w:r>
         <w:rPr>
           <w:rFonts w:cs="Arial"/>
@@ -19017,27 +18802,7 @@
           <w:sz w:val="24"/>
           <w:szCs w:val="24"/>
         </w:rPr>
-        <w:t>electrical safety inspection reports (</w:t>
-      </w:r>
-      <w:proofErr w:type="spellStart"/>
-      <w:r>
-        <w:rPr>
-          <w:rFonts w:cs="Arial"/>
-          <w:b/>
-          <w:sz w:val="24"/>
-          <w:szCs w:val="24"/>
-        </w:rPr>
-        <w:t>EICR</w:t>
-      </w:r>
-      <w:proofErr w:type="spellEnd"/>
-      <w:r>
-        <w:rPr>
-          <w:rFonts w:cs="Arial"/>
-          <w:b/>
-          <w:sz w:val="24"/>
-          <w:szCs w:val="24"/>
-        </w:rPr>
-        <w:t xml:space="preserve"> and PAT);</w:t>
+        <w:t>electrical safety inspection reports (EICR and PAT);</w:t>
       </w:r>
     </w:p>
     <w:p>
@@ -20368,7 +20133,6 @@
         </w:numPr>
         <w:ind w:left="357" w:hanging="357"/>
         <w:rPr>
-          <w:rFonts w:cs="Arial"/>
           <w:b/>
           <w:sz w:val="24"/>
           <w:szCs w:val="24"/>
@@ -20377,47 +20141,74 @@
       </w:pPr>
       <w:r>
         <w:rPr>
-          <w:rFonts w:cs="Arial"/>
+          <w:b/>
+          <w:sz w:val="24"/>
+          <w:szCs w:val="24"/>
+        </w:rPr>
+        <w:t>The Landlord giving notice to the Tenant</w:t>
+      </w:r>
+      <w:r>
+        <w:rPr>
+          <w:b/>
+          <w:sz w:val="24"/>
+          <w:szCs w:val="24"/>
+        </w:rPr>
+        <w:t>,</w:t>
+      </w:r>
+      <w:r>
+        <w:rPr>
+          <w:b/>
+          <w:sz w:val="24"/>
+          <w:szCs w:val="24"/>
+        </w:rPr>
+        <w:t xml:space="preserve"> </w:t>
+      </w:r>
+      <w:r>
+        <w:rPr>
+          <w:b/>
+          <w:sz w:val="24"/>
+          <w:szCs w:val="24"/>
+        </w:rPr>
+        <w:t xml:space="preserve">which is </w:t>
+      </w:r>
+      <w:r>
+        <w:rPr>
+          <w:b/>
+          <w:sz w:val="24"/>
+          <w:szCs w:val="24"/>
+        </w:rPr>
+        <w:t>only possible using one of the 18 grounds for eviction set out in schedule 3 of the Act</w:t>
+      </w:r>
+      <w:r>
+        <w:rPr>
+          <w:b/>
+          <w:sz w:val="24"/>
+          <w:szCs w:val="24"/>
+        </w:rPr>
+        <w:t xml:space="preserve">, or one of the </w:t>
+      </w:r>
+      <w:r>
+        <w:rPr>
           <w:b/>
           <w:sz w:val="24"/>
           <w:szCs w:val="24"/>
         </w:rPr>
         <w:lastRenderedPageBreak/>
-        <w:t>The Landlord giving notice to the Tenant</w:t>
-      </w:r>
-      <w:r>
-        <w:rPr>
-          <w:rFonts w:cs="Arial"/>
-          <w:b/>
-          <w:sz w:val="24"/>
-          <w:szCs w:val="24"/>
-        </w:rPr>
-        <w:t>,</w:t>
-      </w:r>
-      <w:r>
-        <w:rPr>
-          <w:rFonts w:cs="Arial"/>
-          <w:b/>
-          <w:sz w:val="24"/>
-          <w:szCs w:val="24"/>
-        </w:rPr>
-        <w:t xml:space="preserve"> which is only possible using one of the 18 grounds for eviction set out in schedule 3 of the Act</w:t>
+        <w:t>3 additional, temporary grounds for eviction introduced by the Cost of Living (Tenant Protection) (Scotland) Act 2022</w:t>
       </w:r>
       <w:r>
         <w:rPr>
           <w:rStyle w:val="CommentReference"/>
-          <w:rFonts w:cs="Arial"/>
         </w:rPr>
         <w:t>.</w:t>
       </w:r>
       <w:r>
         <w:rPr>
-          <w:rFonts w:cs="Arial"/>
-          <w:b/>
-          <w:sz w:val="24"/>
-          <w:szCs w:val="24"/>
-        </w:rPr>
-        <w:t xml:space="preserve"> This can happen either:-</w:t>
+          <w:b/>
+          <w:sz w:val="24"/>
+          <w:szCs w:val="24"/>
+        </w:rPr>
+        <w:t xml:space="preserve">  This can happen either:-</w:t>
       </w:r>
     </w:p>
     <w:p>
@@ -20673,60 +20464,6 @@
     <w:p>
       <w:pPr>
         <w:rPr>
-          <w:rFonts w:cs="Arial"/>
-          <w:b/>
-          <w:sz w:val="24"/>
-          <w:szCs w:val="24"/>
-        </w:rPr>
-      </w:pPr>
-    </w:p>
-    <w:p>
-      <w:pPr>
-        <w:rPr>
-          <w:sz w:val="24"/>
-          <w:szCs w:val="24"/>
-        </w:rPr>
-      </w:pPr>
-      <w:r>
-        <w:rPr>
-          <w:sz w:val="24"/>
-          <w:szCs w:val="24"/>
-        </w:rPr>
-        <w:fldChar w:fldCharType="begin"/>
-      </w:r>
-      <w:r>
-        <w:rPr>
-          <w:sz w:val="24"/>
-          <w:szCs w:val="24"/>
-        </w:rPr>
-        <w:instrText xml:space="preserve"> MERGEFIELD endingTheTenancy \* MERGEFORMAT </w:instrText>
-      </w:r>
-      <w:r>
-        <w:rPr>
-          <w:sz w:val="24"/>
-          <w:szCs w:val="24"/>
-        </w:rPr>
-        <w:fldChar w:fldCharType="separate"/>
-      </w:r>
-      <w:r>
-        <w:rPr>
-          <w:noProof/>
-          <w:sz w:val="24"/>
-          <w:szCs w:val="24"/>
-        </w:rPr>
-        <w:t>«endingTheTenancy»</w:t>
-      </w:r>
-      <w:r>
-        <w:rPr>
-          <w:sz w:val="24"/>
-          <w:szCs w:val="24"/>
-        </w:rPr>
-        <w:fldChar w:fldCharType="end"/>
-      </w:r>
-    </w:p>
-    <w:p>
-      <w:pPr>
-        <w:rPr>
           <w:sz w:val="24"/>
           <w:szCs w:val="24"/>
         </w:rPr>
@@ -20918,6 +20655,7 @@
           <w:ilvl w:val="2"/>
           <w:numId w:val="47"/>
         </w:numPr>
+        <w:ind w:left="567"/>
         <w:rPr>
           <w:b/>
           <w:sz w:val="24"/>
@@ -20963,6 +20701,7 @@
           <w:ilvl w:val="2"/>
           <w:numId w:val="47"/>
         </w:numPr>
+        <w:ind w:left="567"/>
         <w:rPr>
           <w:b/>
           <w:sz w:val="24"/>
@@ -20999,7 +20738,17 @@
           <w:sz w:val="24"/>
           <w:szCs w:val="24"/>
         </w:rPr>
-        <w:t>tenancy agreement</w:t>
+        <w:t>tenan</w:t>
+      </w:r>
+      <w:bookmarkStart w:id="32" w:name="_GoBack"/>
+      <w:bookmarkEnd w:id="32"/>
+      <w:r>
+        <w:rPr>
+          <w:b/>
+          <w:sz w:val="24"/>
+          <w:szCs w:val="24"/>
+        </w:rPr>
+        <w:t>cy agreement</w:t>
       </w:r>
     </w:p>
     <w:p>
@@ -21008,6 +20757,7 @@
           <w:ilvl w:val="2"/>
           <w:numId w:val="47"/>
         </w:numPr>
+        <w:ind w:left="567"/>
         <w:rPr>
           <w:b/>
           <w:sz w:val="24"/>
@@ -21037,6 +20787,7 @@
           <w:ilvl w:val="2"/>
           <w:numId w:val="47"/>
         </w:numPr>
+        <w:ind w:left="567"/>
         <w:rPr>
           <w:b/>
           <w:sz w:val="24"/>
@@ -21066,6 +20817,7 @@
           <w:ilvl w:val="2"/>
           <w:numId w:val="47"/>
         </w:numPr>
+        <w:ind w:left="567"/>
         <w:rPr>
           <w:b/>
           <w:sz w:val="24"/>
@@ -21095,6 +20847,7 @@
           <w:ilvl w:val="2"/>
           <w:numId w:val="47"/>
         </w:numPr>
+        <w:ind w:left="567"/>
         <w:rPr>
           <w:b/>
           <w:sz w:val="24"/>
@@ -21229,6 +20982,7 @@
           <w:sz w:val="24"/>
           <w:szCs w:val="24"/>
         </w:rPr>
+        <w:lastRenderedPageBreak/>
         <w:t>P</w:t>
       </w:r>
       <w:r>
@@ -21359,7 +21113,7 @@
           <w:szCs w:val="24"/>
         </w:rPr>
       </w:pPr>
-      <w:bookmarkStart w:id="32" w:name="_Ref429649247"/>
+      <w:bookmarkStart w:id="33" w:name="_Ref429649247"/>
       <w:r>
         <w:rPr>
           <w:rFonts w:ascii="Arial" w:hAnsi="Arial" w:cs="Arial"/>
@@ -21430,7 +21184,7 @@
         </w:rPr>
         <w:t xml:space="preserve"> may seek eviction.  </w:t>
       </w:r>
-      <w:bookmarkEnd w:id="32"/>
+      <w:bookmarkEnd w:id="33"/>
     </w:p>
     <w:p>
       <w:pPr>
@@ -22109,7 +21863,7 @@
           <w:b/>
           <w:szCs w:val="24"/>
         </w:rPr>
-        <w:t xml:space="preserve">roperty for an immoral or </w:t>
+        <w:t>roperty for an immoral or illegal purpose,</w:t>
       </w:r>
       <w:r>
         <w:rPr>
@@ -22117,74 +21871,56 @@
           <w:b/>
           <w:szCs w:val="24"/>
         </w:rPr>
+        <w:t xml:space="preserve"> </w:t>
+      </w:r>
+      <w:r>
+        <w:rPr>
+          <w:rFonts w:ascii="Arial" w:hAnsi="Arial" w:cs="Arial"/>
+          <w:b/>
+          <w:szCs w:val="24"/>
+        </w:rPr>
+        <w:t xml:space="preserve">or is convicted of an imprisonable offence committed in or in the locality of the </w:t>
+      </w:r>
+      <w:r>
+        <w:rPr>
+          <w:rFonts w:ascii="Arial" w:hAnsi="Arial" w:cs="Arial"/>
+          <w:b/>
+          <w:szCs w:val="24"/>
+        </w:rPr>
+        <w:t>L</w:t>
+      </w:r>
+      <w:r>
+        <w:rPr>
+          <w:rFonts w:ascii="Arial" w:hAnsi="Arial" w:cs="Arial"/>
+          <w:b/>
+          <w:szCs w:val="24"/>
+        </w:rPr>
+        <w:t xml:space="preserve">et </w:t>
+      </w:r>
+      <w:r>
+        <w:rPr>
+          <w:rFonts w:ascii="Arial" w:hAnsi="Arial" w:cs="Arial"/>
+          <w:b/>
+          <w:szCs w:val="24"/>
+        </w:rPr>
+        <w:t>P</w:t>
+      </w:r>
+      <w:r>
+        <w:rPr>
+          <w:rFonts w:ascii="Arial" w:hAnsi="Arial" w:cs="Arial"/>
+          <w:b/>
+          <w:szCs w:val="24"/>
+        </w:rPr>
+        <w:t xml:space="preserve">roperty. The application </w:t>
+      </w:r>
+      <w:r>
+        <w:rPr>
+          <w:rFonts w:ascii="Arial" w:hAnsi="Arial" w:cs="Arial"/>
+          <w:b/>
+          <w:szCs w:val="24"/>
+        </w:rPr>
         <w:lastRenderedPageBreak/>
-        <w:t>illegal purpose,</w:t>
-      </w:r>
-      <w:r>
-        <w:rPr>
-          <w:rFonts w:ascii="Arial" w:hAnsi="Arial" w:cs="Arial"/>
-          <w:b/>
-          <w:szCs w:val="24"/>
-        </w:rPr>
-        <w:t xml:space="preserve"> </w:t>
-      </w:r>
-      <w:r>
-        <w:rPr>
-          <w:rFonts w:ascii="Arial" w:hAnsi="Arial" w:cs="Arial"/>
-          <w:b/>
-          <w:szCs w:val="24"/>
-        </w:rPr>
-        <w:t xml:space="preserve">or is convicted of an </w:t>
-      </w:r>
-      <w:proofErr w:type="spellStart"/>
-      <w:r>
-        <w:rPr>
-          <w:rFonts w:ascii="Arial" w:hAnsi="Arial" w:cs="Arial"/>
-          <w:b/>
-          <w:szCs w:val="24"/>
-        </w:rPr>
-        <w:t>imprisonable</w:t>
-      </w:r>
-      <w:proofErr w:type="spellEnd"/>
-      <w:r>
-        <w:rPr>
-          <w:rFonts w:ascii="Arial" w:hAnsi="Arial" w:cs="Arial"/>
-          <w:b/>
-          <w:szCs w:val="24"/>
-        </w:rPr>
-        <w:t xml:space="preserve"> offence committed in or in the locality of the </w:t>
-      </w:r>
-      <w:r>
-        <w:rPr>
-          <w:rFonts w:ascii="Arial" w:hAnsi="Arial" w:cs="Arial"/>
-          <w:b/>
-          <w:szCs w:val="24"/>
-        </w:rPr>
-        <w:t>L</w:t>
-      </w:r>
-      <w:r>
-        <w:rPr>
-          <w:rFonts w:ascii="Arial" w:hAnsi="Arial" w:cs="Arial"/>
-          <w:b/>
-          <w:szCs w:val="24"/>
-        </w:rPr>
-        <w:t xml:space="preserve">et </w:t>
-      </w:r>
-      <w:r>
-        <w:rPr>
-          <w:rFonts w:ascii="Arial" w:hAnsi="Arial" w:cs="Arial"/>
-          <w:b/>
-          <w:szCs w:val="24"/>
-        </w:rPr>
-        <w:t>P</w:t>
-      </w:r>
-      <w:r>
-        <w:rPr>
-          <w:rFonts w:ascii="Arial" w:hAnsi="Arial" w:cs="Arial"/>
-          <w:b/>
-          <w:szCs w:val="24"/>
-        </w:rPr>
-        <w:t>roperty. The application must usually be made</w:t>
+        <w:t>must usually be made</w:t>
       </w:r>
       <w:r>
         <w:rPr>
@@ -23924,54 +23660,54 @@
           <w:b/>
           <w:szCs w:val="24"/>
         </w:rPr>
+        <w:t xml:space="preserve">The tenancy was granted to an employee and the </w:t>
+      </w:r>
+      <w:r>
+        <w:rPr>
+          <w:rFonts w:ascii="Arial" w:hAnsi="Arial" w:cs="Arial"/>
+          <w:b/>
+          <w:szCs w:val="24"/>
+        </w:rPr>
+        <w:t>Tenant</w:t>
+      </w:r>
+      <w:r>
+        <w:rPr>
+          <w:rFonts w:ascii="Arial" w:hAnsi="Arial" w:cs="Arial"/>
+          <w:b/>
+          <w:szCs w:val="24"/>
+        </w:rPr>
+        <w:t xml:space="preserve"> is no longer</w:t>
+      </w:r>
+      <w:r>
+        <w:rPr>
+          <w:rFonts w:ascii="Arial" w:hAnsi="Arial" w:cs="Arial"/>
+          <w:b/>
+          <w:szCs w:val="24"/>
+        </w:rPr>
+        <w:t xml:space="preserve"> </w:t>
+      </w:r>
+      <w:r>
+        <w:rPr>
+          <w:rFonts w:ascii="Arial" w:hAnsi="Arial" w:cs="Arial"/>
+          <w:b/>
+          <w:szCs w:val="24"/>
+        </w:rPr>
+        <w:t>an employee.</w:t>
+      </w:r>
+    </w:p>
+    <w:p>
+      <w:pPr>
+        <w:rPr>
+          <w:sz w:val="24"/>
+          <w:szCs w:val="24"/>
+        </w:rPr>
+      </w:pPr>
+      <w:r>
+        <w:rPr>
+          <w:sz w:val="24"/>
+          <w:szCs w:val="24"/>
+        </w:rPr>
         <w:lastRenderedPageBreak/>
-        <w:t xml:space="preserve">The tenancy was granted to an employee and the </w:t>
-      </w:r>
-      <w:r>
-        <w:rPr>
-          <w:rFonts w:ascii="Arial" w:hAnsi="Arial" w:cs="Arial"/>
-          <w:b/>
-          <w:szCs w:val="24"/>
-        </w:rPr>
-        <w:t>Tenant</w:t>
-      </w:r>
-      <w:r>
-        <w:rPr>
-          <w:rFonts w:ascii="Arial" w:hAnsi="Arial" w:cs="Arial"/>
-          <w:b/>
-          <w:szCs w:val="24"/>
-        </w:rPr>
-        <w:t xml:space="preserve"> is no longer</w:t>
-      </w:r>
-      <w:r>
-        <w:rPr>
-          <w:rFonts w:ascii="Arial" w:hAnsi="Arial" w:cs="Arial"/>
-          <w:b/>
-          <w:szCs w:val="24"/>
-        </w:rPr>
-        <w:t xml:space="preserve"> </w:t>
-      </w:r>
-      <w:r>
-        <w:rPr>
-          <w:rFonts w:ascii="Arial" w:hAnsi="Arial" w:cs="Arial"/>
-          <w:b/>
-          <w:szCs w:val="24"/>
-        </w:rPr>
-        <w:t>an employee.</w:t>
-      </w:r>
-    </w:p>
-    <w:p>
-      <w:pPr>
-        <w:rPr>
-          <w:sz w:val="24"/>
-          <w:szCs w:val="24"/>
-        </w:rPr>
-      </w:pPr>
-      <w:r>
-        <w:rPr>
-          <w:sz w:val="24"/>
-          <w:szCs w:val="24"/>
-        </w:rPr>
         <w:t xml:space="preserve">The Tenant agrees to remove all of his or her belongings when the Tenancy ends. The Tenant’s belongings may include personal effects, foodstuffs and consumables, belongings, and any other contents brought in to the Let Property by the Tenant. </w:t>
       </w:r>
     </w:p>
@@ -24010,7 +23746,7 @@
           <w:szCs w:val="28"/>
         </w:rPr>
       </w:pPr>
-      <w:bookmarkStart w:id="33" w:name="_Toc190647"/>
+      <w:bookmarkStart w:id="34" w:name="_Toc190647"/>
       <w:r>
         <w:rPr>
           <w:rFonts w:cs="Arial"/>
@@ -24019,7 +23755,7 @@
         </w:rPr>
         <w:t>CONTENTS AND CONDITION</w:t>
       </w:r>
-      <w:bookmarkEnd w:id="33"/>
+      <w:bookmarkEnd w:id="34"/>
       <w:r>
         <w:rPr>
           <w:rFonts w:cs="Arial"/>
@@ -24140,7 +23876,7 @@
           <w:szCs w:val="28"/>
         </w:rPr>
       </w:pPr>
-      <w:bookmarkStart w:id="34" w:name="_Toc190648"/>
+      <w:bookmarkStart w:id="35" w:name="_Toc190648"/>
       <w:r>
         <w:rPr>
           <w:rFonts w:cs="Arial"/>
@@ -24149,7 +23885,7 @@
         </w:rPr>
         <w:t>LOCAL AUTHORITY TAXES/CHARGES</w:t>
       </w:r>
-      <w:bookmarkEnd w:id="34"/>
+      <w:bookmarkEnd w:id="35"/>
       <w:r>
         <w:rPr>
           <w:rFonts w:cs="Arial"/>
@@ -24265,7 +24001,7 @@
           <w:szCs w:val="28"/>
         </w:rPr>
       </w:pPr>
-      <w:bookmarkStart w:id="35" w:name="_Toc190649"/>
+      <w:bookmarkStart w:id="36" w:name="_Toc190649"/>
       <w:r>
         <w:rPr>
           <w:rFonts w:cs="Arial"/>
@@ -24274,7 +24010,7 @@
         </w:rPr>
         <w:t>UTILITIES</w:t>
       </w:r>
-      <w:bookmarkEnd w:id="35"/>
+      <w:bookmarkEnd w:id="36"/>
       <w:r>
         <w:rPr>
           <w:rFonts w:cs="Arial"/>
@@ -24397,7 +24133,7 @@
           <w:szCs w:val="28"/>
         </w:rPr>
       </w:pPr>
-      <w:bookmarkStart w:id="36" w:name="_Toc190650"/>
+      <w:bookmarkStart w:id="37" w:name="_Toc190650"/>
       <w:r>
         <w:rPr>
           <w:rFonts w:cs="Arial"/>
@@ -24406,7 +24142,7 @@
         </w:rPr>
         <w:t>ALTERATIONS</w:t>
       </w:r>
-      <w:bookmarkEnd w:id="36"/>
+      <w:bookmarkEnd w:id="37"/>
       <w:r>
         <w:rPr>
           <w:rFonts w:cs="Arial"/>
@@ -24853,7 +24589,7 @@
           <w:szCs w:val="28"/>
         </w:rPr>
       </w:pPr>
-      <w:bookmarkStart w:id="37" w:name="_Toc190651"/>
+      <w:bookmarkStart w:id="38" w:name="_Toc190651"/>
       <w:r>
         <w:rPr>
           <w:rFonts w:cs="Arial"/>
@@ -24862,7 +24598,7 @@
         </w:rPr>
         <w:t>COMMON PARTS</w:t>
       </w:r>
-      <w:bookmarkEnd w:id="37"/>
+      <w:bookmarkEnd w:id="38"/>
     </w:p>
     <w:p>
       <w:pPr>
@@ -24975,7 +24711,7 @@
           <w:szCs w:val="28"/>
         </w:rPr>
       </w:pPr>
-      <w:bookmarkStart w:id="38" w:name="_Toc190652"/>
+      <w:bookmarkStart w:id="39" w:name="_Toc190652"/>
       <w:r>
         <w:rPr>
           <w:rFonts w:cs="Arial"/>
@@ -24984,7 +24720,7 @@
         </w:rPr>
         <w:t>PRIVATE GARDEN</w:t>
       </w:r>
-      <w:bookmarkEnd w:id="38"/>
+      <w:bookmarkEnd w:id="39"/>
     </w:p>
     <w:p>
       <w:pPr>
@@ -25097,7 +24833,7 @@
           <w:szCs w:val="28"/>
         </w:rPr>
       </w:pPr>
-      <w:bookmarkStart w:id="39" w:name="_Toc190653"/>
+      <w:bookmarkStart w:id="40" w:name="_Toc190653"/>
       <w:r>
         <w:rPr>
           <w:rFonts w:cs="Arial"/>
@@ -25106,7 +24842,7 @@
         </w:rPr>
         <w:t>ROOF</w:t>
       </w:r>
-      <w:bookmarkEnd w:id="39"/>
+      <w:bookmarkEnd w:id="40"/>
     </w:p>
     <w:p>
       <w:pPr>
@@ -25219,7 +24955,7 @@
           <w:szCs w:val="28"/>
         </w:rPr>
       </w:pPr>
-      <w:bookmarkStart w:id="40" w:name="_Toc190654"/>
+      <w:bookmarkStart w:id="41" w:name="_Toc190654"/>
       <w:r>
         <w:rPr>
           <w:rFonts w:cs="Arial"/>
@@ -25236,7 +24972,7 @@
         </w:rPr>
         <w:t>G</w:t>
       </w:r>
-      <w:bookmarkEnd w:id="40"/>
+      <w:bookmarkEnd w:id="41"/>
     </w:p>
     <w:p>
       <w:pPr>
@@ -25352,7 +25088,7 @@
           <w:szCs w:val="28"/>
         </w:rPr>
       </w:pPr>
-      <w:bookmarkStart w:id="41" w:name="_Toc190655"/>
+      <w:bookmarkStart w:id="42" w:name="_Toc190655"/>
       <w:r>
         <w:rPr>
           <w:rFonts w:cs="Arial"/>
@@ -25361,7 +25097,7 @@
         </w:rPr>
         <w:t>STORAGE</w:t>
       </w:r>
-      <w:bookmarkEnd w:id="41"/>
+      <w:bookmarkEnd w:id="42"/>
     </w:p>
     <w:p>
       <w:pPr>
@@ -25476,7 +25212,7 @@
           <w:szCs w:val="28"/>
         </w:rPr>
       </w:pPr>
-      <w:bookmarkStart w:id="42" w:name="_Toc190656"/>
+      <w:bookmarkStart w:id="43" w:name="_Toc190656"/>
       <w:r>
         <w:rPr>
           <w:rFonts w:cs="Arial"/>
@@ -25493,7 +25229,7 @@
         </w:rPr>
         <w:t xml:space="preserve"> including liquid petroleum gas</w:t>
       </w:r>
-      <w:bookmarkEnd w:id="42"/>
+      <w:bookmarkEnd w:id="43"/>
     </w:p>
     <w:p>
       <w:pPr>
@@ -25601,7 +25337,7 @@
           <w:szCs w:val="28"/>
         </w:rPr>
       </w:pPr>
-      <w:bookmarkStart w:id="43" w:name="_Toc190657"/>
+      <w:bookmarkStart w:id="44" w:name="_Toc190657"/>
       <w:r>
         <w:rPr>
           <w:rFonts w:cs="Arial"/>
@@ -25610,7 +25346,7 @@
         </w:rPr>
         <w:t>PETS</w:t>
       </w:r>
-      <w:bookmarkEnd w:id="43"/>
+      <w:bookmarkEnd w:id="44"/>
       <w:r>
         <w:rPr>
           <w:rFonts w:cs="Arial"/>
@@ -25733,7 +25469,7 @@
           <w:szCs w:val="28"/>
         </w:rPr>
       </w:pPr>
-      <w:bookmarkStart w:id="44" w:name="_Toc190658"/>
+      <w:bookmarkStart w:id="45" w:name="_Toc190658"/>
       <w:r>
         <w:rPr>
           <w:rFonts w:cs="Arial"/>
@@ -25742,7 +25478,7 @@
         </w:rPr>
         <w:t>SMOKING</w:t>
       </w:r>
-      <w:bookmarkEnd w:id="44"/>
+      <w:bookmarkEnd w:id="45"/>
     </w:p>
     <w:p>
       <w:pPr>
@@ -25835,7 +25571,7 @@
           <w:szCs w:val="28"/>
         </w:rPr>
       </w:pPr>
-      <w:bookmarkStart w:id="45" w:name="_Toc190659"/>
+      <w:bookmarkStart w:id="46" w:name="_Toc190659"/>
       <w:r>
         <w:rPr>
           <w:rFonts w:cs="Arial"/>
@@ -25844,7 +25580,7 @@
         </w:rPr>
         <w:t>ADDITIONAL TENANCY TERMS</w:t>
       </w:r>
-      <w:bookmarkEnd w:id="45"/>
+      <w:bookmarkEnd w:id="46"/>
     </w:p>
     <w:p>
       <w:pPr>
@@ -25953,7 +25689,7 @@
           <w:szCs w:val="28"/>
         </w:rPr>
       </w:pPr>
-      <w:bookmarkStart w:id="46" w:name="_Toc190660"/>
+      <w:bookmarkStart w:id="47" w:name="_Toc190660"/>
       <w:r>
         <w:rPr>
           <w:rFonts w:cs="Arial"/>
@@ -25962,7 +25698,7 @@
         </w:rPr>
         <w:t>THE GUARANTOR</w:t>
       </w:r>
-      <w:bookmarkEnd w:id="46"/>
+      <w:bookmarkEnd w:id="47"/>
     </w:p>
     <w:p>
       <w:pPr>
@@ -26216,7 +25952,7 @@
           <w:szCs w:val="28"/>
         </w:rPr>
       </w:pPr>
-      <w:bookmarkStart w:id="47" w:name="_Toc190661"/>
+      <w:bookmarkStart w:id="48" w:name="_Toc190661"/>
       <w:r>
         <w:rPr>
           <w:rFonts w:cs="Arial"/>
@@ -26225,7 +25961,7 @@
         </w:rPr>
         <w:t>DECLARATIONS</w:t>
       </w:r>
-      <w:bookmarkEnd w:id="47"/>
+      <w:bookmarkEnd w:id="48"/>
     </w:p>
     <w:p>
       <w:pPr>
@@ -26352,7 +26088,6 @@
           <w:sz w:val="24"/>
           <w:szCs w:val="24"/>
         </w:rPr>
-        <w:lastRenderedPageBreak/>
         <w:t>h</w:t>
       </w:r>
       <w:r>
@@ -26414,6 +26149,7 @@
           <w:sz w:val="24"/>
           <w:szCs w:val="24"/>
         </w:rPr>
+        <w:lastRenderedPageBreak/>
         <w:t>has not knowingly or carelessly made any false or misleading statements</w:t>
       </w:r>
       <w:r>
@@ -26622,8 +26358,8 @@
           <w:szCs w:val="24"/>
         </w:rPr>
       </w:pPr>
-      <w:bookmarkStart w:id="48" w:name="_Toc495589975"/>
-      <w:bookmarkStart w:id="49" w:name="_Toc495593660"/>
+      <w:bookmarkStart w:id="49" w:name="_Toc495589975"/>
+      <w:bookmarkStart w:id="50" w:name="_Toc495593660"/>
       <w:r>
         <w:rPr>
           <w:rFonts w:cs="Arial"/>
@@ -26632,8 +26368,8 @@
         </w:rPr>
         <w:t>Private residential tenancies are not subject to the Requirements of Writing (Scotland) Act 1995, so this Agreement can be ‘signed’ by the Tenant(s) and Landlord(s) typing their names into the electronic document and sending it by email if all parties agree to this. A physical copy can be signed instead if this is preferred.</w:t>
       </w:r>
-      <w:bookmarkEnd w:id="48"/>
       <w:bookmarkEnd w:id="49"/>
+      <w:bookmarkEnd w:id="50"/>
       <w:r>
         <w:rPr>
           <w:rFonts w:cs="Arial"/>
@@ -28791,61 +28527,7 @@
           <w:szCs w:val="24"/>
         </w:rPr>
         <w:lastRenderedPageBreak/>
-        <w:t xml:space="preserve">notice of removal - Paragraph 34.8 of the Act Of </w:t>
-      </w:r>
-      <w:proofErr w:type="spellStart"/>
-      <w:r>
-        <w:rPr>
-          <w:rFonts w:cs="Arial"/>
-          <w:sz w:val="24"/>
-          <w:szCs w:val="24"/>
-        </w:rPr>
-        <w:t>Sederunt</w:t>
-      </w:r>
-      <w:proofErr w:type="spellEnd"/>
-      <w:r>
-        <w:rPr>
-          <w:rFonts w:cs="Arial"/>
-          <w:sz w:val="24"/>
-          <w:szCs w:val="24"/>
-        </w:rPr>
-        <w:t xml:space="preserve"> (Sheriff Court Ordinary Cause Rules) 1993 </w:t>
-      </w:r>
-      <w:proofErr w:type="spellStart"/>
-      <w:r>
-        <w:rPr>
-          <w:rFonts w:cs="Arial"/>
-          <w:sz w:val="24"/>
-          <w:szCs w:val="24"/>
-        </w:rPr>
-        <w:t>No.1956</w:t>
-      </w:r>
-      <w:proofErr w:type="spellEnd"/>
-      <w:r>
-        <w:rPr>
-          <w:rFonts w:cs="Arial"/>
-          <w:sz w:val="24"/>
-          <w:szCs w:val="24"/>
-        </w:rPr>
-        <w:t xml:space="preserve"> (</w:t>
-      </w:r>
-      <w:proofErr w:type="spellStart"/>
-      <w:r>
-        <w:rPr>
-          <w:rFonts w:cs="Arial"/>
-          <w:sz w:val="24"/>
-          <w:szCs w:val="24"/>
-        </w:rPr>
-        <w:t>S.223</w:t>
-      </w:r>
-      <w:proofErr w:type="spellEnd"/>
-      <w:r>
-        <w:rPr>
-          <w:rFonts w:cs="Arial"/>
-          <w:sz w:val="24"/>
-          <w:szCs w:val="24"/>
-        </w:rPr>
-        <w:t>) refers), it should be delivered no later than 30 November 2017.</w:t>
+        <w:t>notice of removal - Paragraph 34.8 of the Act Of Sederunt (Sheriff Court Ordinary Cause Rules) 1993 No.1956 (S.223) refers), it should be delivered no later than 30 November 2017.</w:t>
       </w:r>
     </w:p>
     <w:p>
@@ -29224,29 +28906,7 @@
           <w:szCs w:val="24"/>
           <w:lang w:val="en"/>
         </w:rPr>
-        <w:t xml:space="preserve">HMO landlords must have a </w:t>
-      </w:r>
-      <w:proofErr w:type="spellStart"/>
-      <w:r>
-        <w:rPr>
-          <w:rFonts w:cs="Arial"/>
-          <w:color w:val="auto"/>
-          <w:sz w:val="24"/>
-          <w:szCs w:val="24"/>
-          <w:lang w:val="en"/>
-        </w:rPr>
-        <w:t>licence</w:t>
-      </w:r>
-      <w:proofErr w:type="spellEnd"/>
-      <w:r>
-        <w:rPr>
-          <w:rFonts w:cs="Arial"/>
-          <w:color w:val="auto"/>
-          <w:sz w:val="24"/>
-          <w:szCs w:val="24"/>
-          <w:lang w:val="en"/>
-        </w:rPr>
-        <w:t xml:space="preserve"> from the local authority to make sure that the property is managed properly and meets legal safety standards. Because the landlord needs to get a </w:t>
+        <w:t xml:space="preserve">HMO landlords must have a licence from the local authority to make sure that the property is managed properly and meets legal safety standards. Because the landlord needs to get a </w:t>
       </w:r>
       <w:r>
         <w:rPr>
@@ -32516,7 +32176,7 @@
           <w:b/>
         </w:rPr>
       </w:pPr>
-      <w:bookmarkStart w:id="50" w:name="_Ref487097927"/>
+      <w:bookmarkStart w:id="51" w:name="_Ref487097927"/>
       <w:r>
         <w:rPr>
           <w:rFonts w:cs="Arial"/>
@@ -32524,7 +32184,7 @@
         </w:rPr>
         <w:t>Reasonable Care</w:t>
       </w:r>
-      <w:bookmarkEnd w:id="50"/>
+      <w:bookmarkEnd w:id="51"/>
     </w:p>
     <w:p>
       <w:pPr>
@@ -32783,23 +32443,7 @@
           <w:rFonts w:cs="Arial"/>
           <w:b/>
         </w:rPr>
-        <w:t xml:space="preserve">The Repairing Standard </w:t>
-      </w:r>
-      <w:proofErr w:type="spellStart"/>
-      <w:r>
-        <w:rPr>
-          <w:rFonts w:cs="Arial"/>
-          <w:b/>
-        </w:rPr>
-        <w:t>Etc</w:t>
-      </w:r>
-      <w:proofErr w:type="spellEnd"/>
-      <w:r>
-        <w:rPr>
-          <w:rFonts w:cs="Arial"/>
-          <w:b/>
-        </w:rPr>
-        <w:t xml:space="preserve"> &amp; Other Information </w:t>
+        <w:t xml:space="preserve">The Repairing Standard Etc &amp; Other Information </w:t>
       </w:r>
     </w:p>
     <w:p>
@@ -33672,7 +33316,7 @@
           <w:szCs w:val="24"/>
         </w:rPr>
       </w:pPr>
-      <w:bookmarkStart w:id="51" w:name="_Ref487096232"/>
+      <w:bookmarkStart w:id="52" w:name="_Ref487096232"/>
       <w:r>
         <w:rPr>
           <w:rFonts w:cs="Arial"/>
@@ -33681,7 +33325,7 @@
         </w:rPr>
         <w:t>Gas Safety</w:t>
       </w:r>
-      <w:bookmarkEnd w:id="51"/>
+      <w:bookmarkEnd w:id="52"/>
     </w:p>
     <w:p>
       <w:pPr>
@@ -33983,7 +33627,7 @@
           <w:szCs w:val="24"/>
         </w:rPr>
       </w:pPr>
-      <w:bookmarkStart w:id="52" w:name="_Ref487096251"/>
+      <w:bookmarkStart w:id="53" w:name="_Ref487096251"/>
       <w:r>
         <w:rPr>
           <w:rFonts w:cs="Arial"/>
@@ -33992,7 +33636,7 @@
         </w:rPr>
         <w:t>Electrical Safety</w:t>
       </w:r>
-      <w:bookmarkEnd w:id="52"/>
+      <w:bookmarkEnd w:id="53"/>
       <w:r>
         <w:rPr>
           <w:rFonts w:cs="Arial"/>
@@ -34061,25 +33705,7 @@
           <w:sz w:val="24"/>
           <w:szCs w:val="24"/>
         </w:rPr>
-        <w:t>an Electrical Installation Condition Report (</w:t>
-      </w:r>
-      <w:proofErr w:type="spellStart"/>
-      <w:r>
-        <w:rPr>
-          <w:rFonts w:cs="Arial"/>
-          <w:sz w:val="24"/>
-          <w:szCs w:val="24"/>
-        </w:rPr>
-        <w:t>EICR</w:t>
-      </w:r>
-      <w:proofErr w:type="spellEnd"/>
-      <w:r>
-        <w:rPr>
-          <w:rFonts w:cs="Arial"/>
-          <w:sz w:val="24"/>
-          <w:szCs w:val="24"/>
-        </w:rPr>
-        <w:t xml:space="preserve">) on any fixed installations; and </w:t>
+        <w:t xml:space="preserve">an Electrical Installation Condition Report (EICR) on any fixed installations; and </w:t>
       </w:r>
     </w:p>
     <w:p>
@@ -34175,25 +33801,7 @@
           <w:sz w:val="24"/>
           <w:szCs w:val="24"/>
         </w:rPr>
-        <w:t xml:space="preserve">The </w:t>
-      </w:r>
-      <w:proofErr w:type="spellStart"/>
-      <w:r>
-        <w:rPr>
-          <w:rFonts w:cs="Arial"/>
-          <w:sz w:val="24"/>
-          <w:szCs w:val="24"/>
-        </w:rPr>
-        <w:t>EICR</w:t>
-      </w:r>
-      <w:proofErr w:type="spellEnd"/>
-      <w:r>
-        <w:rPr>
-          <w:rFonts w:cs="Arial"/>
-          <w:sz w:val="24"/>
-          <w:szCs w:val="24"/>
-        </w:rPr>
-        <w:t xml:space="preserve"> must cover: </w:t>
+        <w:t xml:space="preserve">The EICR must cover: </w:t>
       </w:r>
     </w:p>
     <w:p>
@@ -34971,7 +34579,7 @@
           <w:szCs w:val="24"/>
         </w:rPr>
       </w:pPr>
-      <w:bookmarkStart w:id="53" w:name="_Ref487096274"/>
+      <w:bookmarkStart w:id="54" w:name="_Ref487096274"/>
       <w:r>
         <w:rPr>
           <w:rFonts w:cs="Arial"/>
@@ -34980,7 +34588,7 @@
         </w:rPr>
         <w:t>Energy Performance Certificate</w:t>
       </w:r>
-      <w:bookmarkEnd w:id="53"/>
+      <w:bookmarkEnd w:id="54"/>
       <w:r>
         <w:rPr>
           <w:rFonts w:cs="Arial"/>
@@ -35006,43 +34614,7 @@
           <w:sz w:val="24"/>
           <w:szCs w:val="24"/>
         </w:rPr>
-        <w:t>Before the tenancy starts, the landlord must give the tenant a copy of the Energy Performance Certificate (</w:t>
-      </w:r>
-      <w:proofErr w:type="spellStart"/>
-      <w:r>
-        <w:rPr>
-          <w:rFonts w:cs="Arial"/>
-          <w:sz w:val="24"/>
-          <w:szCs w:val="24"/>
-        </w:rPr>
-        <w:t>EPC</w:t>
-      </w:r>
-      <w:proofErr w:type="spellEnd"/>
-      <w:r>
-        <w:rPr>
-          <w:rFonts w:cs="Arial"/>
-          <w:sz w:val="24"/>
-          <w:szCs w:val="24"/>
-        </w:rPr>
-        <w:t xml:space="preserve">) for the property if one is needed. If the tenancy is for renting a room with shared access to other rooms such as a kitchen, bathroom and living room, an </w:t>
-      </w:r>
-      <w:proofErr w:type="spellStart"/>
-      <w:r>
-        <w:rPr>
-          <w:rFonts w:cs="Arial"/>
-          <w:sz w:val="24"/>
-          <w:szCs w:val="24"/>
-        </w:rPr>
-        <w:t>EPC</w:t>
-      </w:r>
-      <w:proofErr w:type="spellEnd"/>
-      <w:r>
-        <w:rPr>
-          <w:rFonts w:cs="Arial"/>
-          <w:sz w:val="24"/>
-          <w:szCs w:val="24"/>
-        </w:rPr>
-        <w:t xml:space="preserve"> is not needed.</w:t>
+        <w:t>Before the tenancy starts, the landlord must give the tenant a copy of the Energy Performance Certificate (EPC) for the property if one is needed. If the tenancy is for renting a room with shared access to other rooms such as a kitchen, bathroom and living room, an EPC is not needed.</w:t>
       </w:r>
     </w:p>
     <w:p>
@@ -35061,25 +34633,7 @@
           <w:sz w:val="24"/>
           <w:szCs w:val="24"/>
         </w:rPr>
-        <w:t xml:space="preserve">It is a requirement under law that the </w:t>
-      </w:r>
-      <w:proofErr w:type="spellStart"/>
-      <w:r>
-        <w:rPr>
-          <w:rFonts w:cs="Arial"/>
-          <w:sz w:val="24"/>
-          <w:szCs w:val="24"/>
-        </w:rPr>
-        <w:t>EPC</w:t>
-      </w:r>
-      <w:proofErr w:type="spellEnd"/>
-      <w:r>
-        <w:rPr>
-          <w:rFonts w:cs="Arial"/>
-          <w:sz w:val="24"/>
-          <w:szCs w:val="24"/>
-        </w:rPr>
-        <w:t xml:space="preserve"> must be ‘affixed’ to the building - it will often be located in the boiler or meter cupboard.</w:t>
+        <w:t>It is a requirement under law that the EPC must be ‘affixed’ to the building - it will often be located in the boiler or meter cupboard.</w:t>
       </w:r>
     </w:p>
     <w:p>
@@ -35098,43 +34652,7 @@
           <w:sz w:val="24"/>
           <w:szCs w:val="24"/>
         </w:rPr>
-        <w:t xml:space="preserve">The </w:t>
-      </w:r>
-      <w:proofErr w:type="spellStart"/>
-      <w:r>
-        <w:rPr>
-          <w:rFonts w:cs="Arial"/>
-          <w:sz w:val="24"/>
-          <w:szCs w:val="24"/>
-        </w:rPr>
-        <w:t>EPC</w:t>
-      </w:r>
-      <w:proofErr w:type="spellEnd"/>
-      <w:r>
-        <w:rPr>
-          <w:rFonts w:cs="Arial"/>
-          <w:sz w:val="24"/>
-          <w:szCs w:val="24"/>
-        </w:rPr>
-        <w:t xml:space="preserve"> must not be more than 10 years old. The </w:t>
-      </w:r>
-      <w:proofErr w:type="spellStart"/>
-      <w:r>
-        <w:rPr>
-          <w:rFonts w:cs="Arial"/>
-          <w:sz w:val="24"/>
-          <w:szCs w:val="24"/>
-        </w:rPr>
-        <w:t>EPC</w:t>
-      </w:r>
-      <w:proofErr w:type="spellEnd"/>
-      <w:r>
-        <w:rPr>
-          <w:rFonts w:cs="Arial"/>
-          <w:sz w:val="24"/>
-          <w:szCs w:val="24"/>
-        </w:rPr>
-        <w:t xml:space="preserve"> has to be made available to a tenant free of charge.</w:t>
+        <w:t>The EPC must not be more than 10 years old. The EPC has to be made available to a tenant free of charge.</w:t>
       </w:r>
     </w:p>
     <w:p>
@@ -35153,25 +34671,7 @@
           <w:sz w:val="24"/>
           <w:szCs w:val="24"/>
         </w:rPr>
-        <w:t xml:space="preserve">The </w:t>
-      </w:r>
-      <w:proofErr w:type="spellStart"/>
-      <w:r>
-        <w:rPr>
-          <w:rFonts w:cs="Arial"/>
-          <w:sz w:val="24"/>
-          <w:szCs w:val="24"/>
-        </w:rPr>
-        <w:t>EPC</w:t>
-      </w:r>
-      <w:proofErr w:type="spellEnd"/>
-      <w:r>
-        <w:rPr>
-          <w:rFonts w:cs="Arial"/>
-          <w:sz w:val="24"/>
-          <w:szCs w:val="24"/>
-        </w:rPr>
-        <w:t xml:space="preserve"> tells the tenant about the energy efficiency of the property. If a property is energy efficient, the fuel bills for the person living in the home (for heating and lighting) will be lower than if the property is not energy efficient. </w:t>
+        <w:t xml:space="preserve">The EPC tells the tenant about the energy efficiency of the property. If a property is energy efficient, the fuel bills for the person living in the home (for heating and lighting) will be lower than if the property is not energy efficient. </w:t>
       </w:r>
     </w:p>
     <w:p>
@@ -35190,25 +34690,7 @@
           <w:sz w:val="24"/>
           <w:szCs w:val="24"/>
         </w:rPr>
-        <w:t xml:space="preserve">The </w:t>
-      </w:r>
-      <w:proofErr w:type="spellStart"/>
-      <w:r>
-        <w:rPr>
-          <w:rFonts w:cs="Arial"/>
-          <w:sz w:val="24"/>
-          <w:szCs w:val="24"/>
-        </w:rPr>
-        <w:t>EPC</w:t>
-      </w:r>
-      <w:proofErr w:type="spellEnd"/>
-      <w:r>
-        <w:rPr>
-          <w:rFonts w:cs="Arial"/>
-          <w:sz w:val="24"/>
-          <w:szCs w:val="24"/>
-        </w:rPr>
-        <w:t xml:space="preserve"> ratings can be A, B, C, D, E, F or G.</w:t>
+        <w:t>The EPC ratings can be A, B, C, D, E, F or G.</w:t>
       </w:r>
     </w:p>
     <w:p>
@@ -35227,25 +34709,7 @@
           <w:sz w:val="24"/>
           <w:szCs w:val="24"/>
         </w:rPr>
-        <w:t xml:space="preserve">An "A" rating on an </w:t>
-      </w:r>
-      <w:proofErr w:type="spellStart"/>
-      <w:r>
-        <w:rPr>
-          <w:rFonts w:cs="Arial"/>
-          <w:sz w:val="24"/>
-          <w:szCs w:val="24"/>
-        </w:rPr>
-        <w:t>EPC</w:t>
-      </w:r>
-      <w:proofErr w:type="spellEnd"/>
-      <w:r>
-        <w:rPr>
-          <w:rFonts w:cs="Arial"/>
-          <w:sz w:val="24"/>
-          <w:szCs w:val="24"/>
-        </w:rPr>
-        <w:t xml:space="preserve"> is the best rating - this would be given to a home which was very energy efficient and should have low bills for fuel and lighting.</w:t>
+        <w:t>An "A" rating on an EPC is the best rating - this would be given to a home which was very energy efficient and should have low bills for fuel and lighting.</w:t>
       </w:r>
     </w:p>
     <w:p>
@@ -35264,25 +34728,7 @@
           <w:sz w:val="24"/>
           <w:szCs w:val="24"/>
         </w:rPr>
-        <w:t xml:space="preserve">A "G" rating on an </w:t>
-      </w:r>
-      <w:proofErr w:type="spellStart"/>
-      <w:r>
-        <w:rPr>
-          <w:rFonts w:cs="Arial"/>
-          <w:sz w:val="24"/>
-          <w:szCs w:val="24"/>
-        </w:rPr>
-        <w:t>EPC</w:t>
-      </w:r>
-      <w:proofErr w:type="spellEnd"/>
-      <w:r>
-        <w:rPr>
-          <w:rFonts w:cs="Arial"/>
-          <w:sz w:val="24"/>
-          <w:szCs w:val="24"/>
-        </w:rPr>
-        <w:t xml:space="preserve"> is the worst - so the least energy efficient, which may have higher bills for fuel and lighting.</w:t>
+        <w:t>A "G" rating on an EPC is the worst - so the least energy efficient, which may have higher bills for fuel and lighting.</w:t>
       </w:r>
     </w:p>
     <w:p>
@@ -36045,25 +35491,7 @@
           <w:sz w:val="24"/>
           <w:szCs w:val="24"/>
         </w:rPr>
-        <w:t>the Energy Performance Certificate (</w:t>
-      </w:r>
-      <w:proofErr w:type="spellStart"/>
-      <w:r>
-        <w:rPr>
-          <w:rFonts w:cs="Arial"/>
-          <w:sz w:val="24"/>
-          <w:szCs w:val="24"/>
-        </w:rPr>
-        <w:t>EPC</w:t>
-      </w:r>
-      <w:proofErr w:type="spellEnd"/>
-      <w:r>
-        <w:rPr>
-          <w:rFonts w:cs="Arial"/>
-          <w:sz w:val="24"/>
-          <w:szCs w:val="24"/>
-        </w:rPr>
-        <w:t>) for the property (</w:t>
+        <w:t>the Energy Performance Certificate (EPC) for the property (</w:t>
       </w:r>
       <w:r>
         <w:rPr>
@@ -36678,25 +36106,7 @@
           <w:sz w:val="24"/>
           <w:szCs w:val="24"/>
         </w:rPr>
-        <w:t xml:space="preserve">Reasonable access, for non-emergency work, would generally mean access during the working day (8 a.m. to 6 p.m.) Monday to Friday. If both landlord and tenant agree, then the tenant could allow access </w:t>
-      </w:r>
-      <w:proofErr w:type="spellStart"/>
-      <w:r>
-        <w:rPr>
-          <w:rFonts w:cs="Arial"/>
-          <w:sz w:val="24"/>
-          <w:szCs w:val="24"/>
-        </w:rPr>
-        <w:t>outwith</w:t>
-      </w:r>
-      <w:proofErr w:type="spellEnd"/>
-      <w:r>
-        <w:rPr>
-          <w:rFonts w:cs="Arial"/>
-          <w:sz w:val="24"/>
-          <w:szCs w:val="24"/>
-        </w:rPr>
-        <w:t xml:space="preserve"> such times if this would allow work to be done more quickly.</w:t>
+        <w:t>Reasonable access, for non-emergency work, would generally mean access during the working day (8 a.m. to 6 p.m.) Monday to Friday. If both landlord and tenant agree, then the tenant could allow access outwith such times if this would allow work to be done more quickly.</w:t>
       </w:r>
     </w:p>
     <w:p>
@@ -37300,25 +36710,7 @@
           <w:sz w:val="24"/>
           <w:szCs w:val="24"/>
         </w:rPr>
-        <w:t xml:space="preserve">asking the local council to apply for an Antisocial Behaviour Order or </w:t>
-      </w:r>
-      <w:proofErr w:type="spellStart"/>
-      <w:r>
-        <w:rPr>
-          <w:rFonts w:cs="Arial"/>
-          <w:sz w:val="24"/>
-          <w:szCs w:val="24"/>
-        </w:rPr>
-        <w:t>ASBO</w:t>
-      </w:r>
-      <w:proofErr w:type="spellEnd"/>
-      <w:r>
-        <w:rPr>
-          <w:rFonts w:cs="Arial"/>
-          <w:sz w:val="24"/>
-          <w:szCs w:val="24"/>
-        </w:rPr>
-        <w:t xml:space="preserve"> against the tenant;</w:t>
+        <w:t>asking the local council to apply for an Antisocial Behaviour Order or ASBO against the tenant;</w:t>
       </w:r>
     </w:p>
     <w:p>
@@ -37850,25 +37242,7 @@
           <w:szCs w:val="24"/>
         </w:rPr>
         <w:lastRenderedPageBreak/>
-        <w:t xml:space="preserve">regard to the processing of Personal Data to which a Party is subject including the Data Protection Act 2018 and any statutory modification or re-enactment thereof and the </w:t>
-      </w:r>
-      <w:proofErr w:type="spellStart"/>
-      <w:r>
-        <w:rPr>
-          <w:rFonts w:cs="Arial"/>
-          <w:sz w:val="24"/>
-          <w:szCs w:val="24"/>
-        </w:rPr>
-        <w:t>GDPR</w:t>
-      </w:r>
-      <w:proofErr w:type="spellEnd"/>
-      <w:r>
-        <w:rPr>
-          <w:rFonts w:cs="Arial"/>
-          <w:sz w:val="24"/>
-          <w:szCs w:val="24"/>
-        </w:rPr>
-        <w:t>.</w:t>
+        <w:t>regard to the processing of Personal Data to which a Party is subject including the Data Protection Act 2018 and any statutory modification or re-enactment thereof and the GDPR.</w:t>
       </w:r>
     </w:p>
     <w:p>
@@ -37890,7 +37264,6 @@
         </w:rPr>
         <w:t>“</w:t>
       </w:r>
-      <w:proofErr w:type="spellStart"/>
       <w:r>
         <w:rPr>
           <w:rFonts w:cs="Arial"/>
@@ -37900,7 +37273,6 @@
         </w:rPr>
         <w:t>GDPR</w:t>
       </w:r>
-      <w:proofErr w:type="spellEnd"/>
       <w:r>
         <w:rPr>
           <w:rFonts w:cs="Arial"/>
@@ -38059,25 +37431,7 @@
           <w:sz w:val="24"/>
           <w:szCs w:val="24"/>
         </w:rPr>
-        <w:t xml:space="preserve">(e) kept in a form which permits identification of data subjects for no longer than is necessary for the purposes for which the personal data are processed; personal data may be stored for longer periods insofar as the personal data will be processed solely for archiving purposes in the public interest, scientific or historical research purposes or statistical purposes subject to implementation of the appropriate technical and organisational measures required by the </w:t>
-      </w:r>
-      <w:proofErr w:type="spellStart"/>
-      <w:r>
-        <w:rPr>
-          <w:rFonts w:cs="Arial"/>
-          <w:sz w:val="24"/>
-          <w:szCs w:val="24"/>
-        </w:rPr>
-        <w:t>GDPR</w:t>
-      </w:r>
-      <w:proofErr w:type="spellEnd"/>
-      <w:r>
-        <w:rPr>
-          <w:rFonts w:cs="Arial"/>
-          <w:sz w:val="24"/>
-          <w:szCs w:val="24"/>
-        </w:rPr>
-        <w:t xml:space="preserve"> in order to safeguard the rights and freedoms of individuals (‘storage limitation’);</w:t>
+        <w:t>(e) kept in a form which permits identification of data subjects for no longer than is necessary for the purposes for which the personal data are processed; personal data may be stored for longer periods insofar as the personal data will be processed solely for archiving purposes in the public interest, scientific or historical research purposes or statistical purposes subject to implementation of the appropriate technical and organisational measures required by the GDPR in order to safeguard the rights and freedoms of individuals (‘storage limitation’);</w:t>
       </w:r>
     </w:p>
     <w:p>
@@ -38872,15 +38226,7 @@
           <w:sz w:val="24"/>
           <w:szCs w:val="24"/>
         </w:rPr>
-        <w:t xml:space="preserve"> </w:t>
-      </w:r>
-      <w:r>
-        <w:rPr>
-          <w:b/>
-          <w:sz w:val="24"/>
-          <w:szCs w:val="24"/>
-        </w:rPr>
-        <w:t>for eviction, or 3 additional temporary grounds for eviction introduced by the Cost of Living (Tenant Protection) (Scotland) Act 2022</w:t>
+        <w:t xml:space="preserve"> for eviction, or 3 additional temporary grounds for eviction introduced by the Cost of Living (Tenant Protection) (Scotland) Act 2022</w:t>
       </w:r>
       <w:r>
         <w:rPr>
@@ -39902,7 +39248,7 @@
           <w:szCs w:val="24"/>
         </w:rPr>
       </w:pPr>
-      <w:bookmarkStart w:id="54" w:name="_Ref487018414"/>
+      <w:bookmarkStart w:id="55" w:name="_Ref487018414"/>
       <w:r>
         <w:rPr>
           <w:b/>
@@ -40051,7 +39397,6 @@
           <w:sz w:val="24"/>
         </w:rPr>
       </w:pPr>
-      <w:proofErr w:type="spellStart"/>
       <w:r>
         <w:rPr>
           <w:b/>
@@ -40059,7 +39404,6 @@
         </w:rPr>
         <w:t>1A</w:t>
       </w:r>
-      <w:proofErr w:type="spellEnd"/>
       <w:r>
         <w:rPr>
           <w:b/>
@@ -40086,13 +39430,7 @@
         <w:rPr>
           <w:sz w:val="24"/>
         </w:rPr>
-        <w:t>This is one of the additional, temporary grounds introduced by the Cost of Living (Tenant Protection) (Scotland) Act 2022.</w:t>
-      </w:r>
-      <w:r>
-        <w:rPr>
-          <w:sz w:val="24"/>
-        </w:rPr>
-        <w:t xml:space="preserve"> </w:t>
+        <w:t xml:space="preserve">This is one of the additional, temporary grounds introduced by the Cost of Living (Tenant Protection) (Scotland) Act 2022. </w:t>
       </w:r>
       <w:r>
         <w:rPr>
@@ -40333,21 +39671,12 @@
           <w:sz w:val="24"/>
         </w:rPr>
       </w:pPr>
-      <w:proofErr w:type="spellStart"/>
-      <w:r>
-        <w:rPr>
-          <w:b/>
-          <w:sz w:val="24"/>
-        </w:rPr>
-        <w:t>4A</w:t>
-      </w:r>
-      <w:proofErr w:type="spellEnd"/>
-      <w:r>
-        <w:rPr>
-          <w:b/>
-          <w:sz w:val="24"/>
-        </w:rPr>
-        <w:t>. Landlord intends to live in let property to alleviate financial hardship</w:t>
+      <w:r>
+        <w:rPr>
+          <w:b/>
+          <w:sz w:val="24"/>
+        </w:rPr>
+        <w:t>4A. Landlord intends to live in let property to alleviate financial hardship</w:t>
       </w:r>
     </w:p>
     <w:p>
@@ -41170,21 +40499,12 @@
           <w:sz w:val="24"/>
         </w:rPr>
       </w:pPr>
-      <w:proofErr w:type="spellStart"/>
-      <w:r>
-        <w:rPr>
-          <w:b/>
-          <w:sz w:val="24"/>
-        </w:rPr>
-        <w:t>12A</w:t>
-      </w:r>
-      <w:proofErr w:type="spellEnd"/>
-      <w:r>
-        <w:rPr>
-          <w:b/>
-          <w:sz w:val="24"/>
-        </w:rPr>
-        <w:t>. Tenant has substantial rent arrears</w:t>
+      <w:r>
+        <w:rPr>
+          <w:b/>
+          <w:sz w:val="24"/>
+        </w:rPr>
+        <w:t>12A. Tenant has substantial rent arrears</w:t>
       </w:r>
     </w:p>
     <w:p>
@@ -41926,6 +41246,7 @@
         <w:t xml:space="preserve">This ground applies if an 'overcrowding statutory notice' has been served on your landlord because the property is overcrowded to the extent that it may affect the health of the people living there. </w:t>
       </w:r>
     </w:p>
+    <w:bookmarkEnd w:id="55"/>
     <w:p>
       <w:pPr>
         <w:pStyle w:val="BodyText"/>
@@ -41937,9 +41258,6 @@
           <w:szCs w:val="24"/>
         </w:rPr>
       </w:pPr>
-      <w:bookmarkStart w:id="55" w:name="_GoBack"/>
-      <w:bookmarkEnd w:id="54"/>
-      <w:bookmarkEnd w:id="55"/>
     </w:p>
     <w:p>
       <w:pPr>
@@ -44273,34 +43591,7 @@
           <w:szCs w:val="24"/>
         </w:rPr>
         <w:br/>
-        <w:t xml:space="preserve">GLASGOW </w:t>
-      </w:r>
-      <w:proofErr w:type="spellStart"/>
-      <w:r>
-        <w:rPr>
-          <w:rFonts w:cs="Arial"/>
-          <w:sz w:val="24"/>
-          <w:szCs w:val="24"/>
-        </w:rPr>
-        <w:t>G2</w:t>
-      </w:r>
-      <w:proofErr w:type="spellEnd"/>
-      <w:r>
-        <w:rPr>
-          <w:rFonts w:cs="Arial"/>
-          <w:sz w:val="24"/>
-          <w:szCs w:val="24"/>
-        </w:rPr>
-        <w:t xml:space="preserve"> </w:t>
-      </w:r>
-      <w:proofErr w:type="spellStart"/>
-      <w:r>
-        <w:rPr>
-          <w:rFonts w:cs="Arial"/>
-          <w:sz w:val="24"/>
-          <w:szCs w:val="24"/>
-        </w:rPr>
-        <w:t>8</w:t>
+        <w:t>GLASGOW G2 8</w:t>
       </w:r>
       <w:r>
         <w:rPr>
@@ -44310,7 +43601,6 @@
         </w:rPr>
         <w:t>GT</w:t>
       </w:r>
-      <w:proofErr w:type="spellEnd"/>
     </w:p>
     <w:p>
       <w:pPr>
@@ -44430,39 +43720,8 @@
           <w:szCs w:val="24"/>
         </w:rPr>
         <w:br/>
-        <w:t xml:space="preserve">Dundee </w:t>
-      </w:r>
-      <w:proofErr w:type="spellStart"/>
-      <w:r>
-        <w:rPr>
-          <w:rFonts w:cs="Arial"/>
-          <w:color w:val="000000"/>
-          <w:sz w:val="24"/>
-          <w:szCs w:val="24"/>
-        </w:rPr>
-        <w:t>DD1</w:t>
-      </w:r>
-      <w:proofErr w:type="spellEnd"/>
-      <w:r>
-        <w:rPr>
-          <w:rFonts w:cs="Arial"/>
-          <w:color w:val="000000"/>
-          <w:sz w:val="24"/>
-          <w:szCs w:val="24"/>
-        </w:rPr>
-        <w:t xml:space="preserve"> </w:t>
-      </w:r>
-      <w:proofErr w:type="spellStart"/>
-      <w:r>
-        <w:rPr>
-          <w:rFonts w:cs="Arial"/>
-          <w:color w:val="000000"/>
-          <w:sz w:val="24"/>
-          <w:szCs w:val="24"/>
-        </w:rPr>
-        <w:t>4QB</w:t>
-      </w:r>
-      <w:proofErr w:type="spellEnd"/>
+        <w:t>Dundee DD1 4QB</w:t>
+      </w:r>
       <w:r>
         <w:rPr>
           <w:rFonts w:cs="Arial"/>
@@ -44914,7 +44173,6 @@
         </w:rPr>
         <w:t>Office of the Gas and Electricity Markets (</w:t>
       </w:r>
-      <w:proofErr w:type="spellStart"/>
       <w:r>
         <w:rPr>
           <w:rFonts w:cs="Arial"/>
@@ -44924,19 +44182,7 @@
           <w:sz w:val="24"/>
           <w:szCs w:val="24"/>
         </w:rPr>
-        <w:t>Ofgem</w:t>
-      </w:r>
-      <w:proofErr w:type="spellEnd"/>
-      <w:r>
-        <w:rPr>
-          <w:rFonts w:cs="Arial"/>
-          <w:b/>
-          <w:bCs/>
-          <w:color w:val="000000"/>
-          <w:sz w:val="24"/>
-          <w:szCs w:val="24"/>
-        </w:rPr>
-        <w:t>)</w:t>
+        <w:t>Ofgem)</w:t>
       </w:r>
     </w:p>
     <w:p>
@@ -45374,7 +44620,6 @@
           <w:szCs w:val="24"/>
         </w:rPr>
       </w:pPr>
-      <w:proofErr w:type="spellStart"/>
       <w:r>
         <w:rPr>
           <w:rFonts w:cs="Arial"/>
@@ -45384,19 +44629,7 @@
           <w:sz w:val="24"/>
           <w:szCs w:val="24"/>
         </w:rPr>
-        <w:t>Mydeposits</w:t>
-      </w:r>
-      <w:proofErr w:type="spellEnd"/>
-      <w:r>
-        <w:rPr>
-          <w:rFonts w:cs="Arial"/>
-          <w:b/>
-          <w:bCs/>
-          <w:color w:val="000000"/>
-          <w:sz w:val="24"/>
-          <w:szCs w:val="24"/>
-        </w:rPr>
-        <w:t xml:space="preserve"> Scotland</w:t>
+        <w:t>Mydeposits Scotland</w:t>
       </w:r>
     </w:p>
     <w:p>
@@ -46278,7 +45511,6 @@
           <w:szCs w:val="24"/>
         </w:rPr>
       </w:pPr>
-      <w:proofErr w:type="spellStart"/>
       <w:r>
         <w:rPr>
           <w:rFonts w:cs="Arial"/>
@@ -46299,33 +45531,8 @@
           <w:sz w:val="24"/>
           <w:szCs w:val="24"/>
         </w:rPr>
-        <w:t>RLA</w:t>
-      </w:r>
-      <w:proofErr w:type="spellEnd"/>
-      <w:r>
-        <w:rPr>
-          <w:rFonts w:cs="Arial"/>
-          <w:b/>
-          <w:bCs/>
-          <w:color w:val="000000"/>
-          <w:sz w:val="24"/>
-          <w:szCs w:val="24"/>
-        </w:rPr>
-        <w:t xml:space="preserve"> </w:t>
-      </w:r>
-      <w:proofErr w:type="spellStart"/>
-      <w:r>
-        <w:rPr>
-          <w:rFonts w:cs="Arial"/>
-          <w:b/>
-          <w:bCs/>
-          <w:color w:val="000000"/>
-          <w:sz w:val="24"/>
-          <w:szCs w:val="24"/>
-        </w:rPr>
-        <w:t>Propertymark</w:t>
-      </w:r>
-      <w:proofErr w:type="spellEnd"/>
+        <w:t>RLA Propertymark</w:t>
+      </w:r>
     </w:p>
     <w:p>
       <w:pPr>
@@ -46525,29 +45732,7 @@
             <w:szCs w:val="24"/>
             <w:u w:val="single"/>
           </w:rPr>
-          <w:t xml:space="preserve">Antisocial Behaviour </w:t>
-        </w:r>
-        <w:proofErr w:type="spellStart"/>
-        <w:r>
-          <w:rPr>
-            <w:rFonts w:cs="Arial"/>
-            <w:color w:val="auto"/>
-            <w:sz w:val="24"/>
-            <w:szCs w:val="24"/>
-            <w:u w:val="single"/>
-          </w:rPr>
-          <w:t>etc</w:t>
-        </w:r>
-        <w:proofErr w:type="spellEnd"/>
-        <w:r>
-          <w:rPr>
-            <w:rFonts w:cs="Arial"/>
-            <w:color w:val="auto"/>
-            <w:sz w:val="24"/>
-            <w:szCs w:val="24"/>
-            <w:u w:val="single"/>
-          </w:rPr>
-          <w:t xml:space="preserve"> (Scotland) Act 2004</w:t>
+          <w:t>Antisocial Behaviour etc (Scotland) Act 2004</w:t>
         </w:r>
       </w:hyperlink>
       <w:r>
@@ -46920,29 +46105,7 @@
             <w:sz w:val="24"/>
             <w:szCs w:val="24"/>
           </w:rPr>
-          <w:t xml:space="preserve">The Private Residential Tenancies (Prescribed Notices and Forms) (Scotland) Regulations 2017, </w:t>
-        </w:r>
-        <w:proofErr w:type="spellStart"/>
-        <w:r>
-          <w:rPr>
-            <w:rStyle w:val="Hyperlink"/>
-            <w:rFonts w:cs="Arial"/>
-            <w:color w:val="000000"/>
-            <w:sz w:val="24"/>
-            <w:szCs w:val="24"/>
-          </w:rPr>
-          <w:t>S.S.I</w:t>
-        </w:r>
-        <w:proofErr w:type="spellEnd"/>
-        <w:r>
-          <w:rPr>
-            <w:rStyle w:val="Hyperlink"/>
-            <w:rFonts w:cs="Arial"/>
-            <w:color w:val="000000"/>
-            <w:sz w:val="24"/>
-            <w:szCs w:val="24"/>
-          </w:rPr>
-          <w:t>. 2017/297</w:t>
+          <w:t>The Private Residential Tenancies (Prescribed Notices and Forms) (Scotland) Regulations 2017, S.S.I. 2017/297</w:t>
         </w:r>
       </w:hyperlink>
     </w:p>
@@ -46986,29 +46149,7 @@
             <w:sz w:val="24"/>
             <w:szCs w:val="24"/>
           </w:rPr>
-          <w:t xml:space="preserve">Information) (Scotland) Regulations 2017, </w:t>
-        </w:r>
-        <w:proofErr w:type="spellStart"/>
-        <w:r>
-          <w:rPr>
-            <w:rStyle w:val="Hyperlink"/>
-            <w:rFonts w:cs="Arial"/>
-            <w:color w:val="000000"/>
-            <w:sz w:val="24"/>
-            <w:szCs w:val="24"/>
-          </w:rPr>
-          <w:t>S.S.I</w:t>
-        </w:r>
-        <w:proofErr w:type="spellEnd"/>
-        <w:r>
-          <w:rPr>
-            <w:rStyle w:val="Hyperlink"/>
-            <w:rFonts w:cs="Arial"/>
-            <w:color w:val="000000"/>
-            <w:sz w:val="24"/>
-            <w:szCs w:val="24"/>
-          </w:rPr>
-          <w:t>. 2017/296</w:t>
+          <w:t>Information) (Scotland) Regulations 2017, S.S.I. 2017/296</w:t>
         </w:r>
       </w:hyperlink>
     </w:p>
@@ -47032,29 +46173,7 @@
             <w:sz w:val="24"/>
             <w:szCs w:val="24"/>
           </w:rPr>
-          <w:t xml:space="preserve">The Notice to Local Authorities (Scotland) Amendment Regulations 2017, </w:t>
-        </w:r>
-        <w:proofErr w:type="spellStart"/>
-        <w:r>
-          <w:rPr>
-            <w:rStyle w:val="Hyperlink"/>
-            <w:rFonts w:cs="Arial"/>
-            <w:color w:val="000000"/>
-            <w:sz w:val="24"/>
-            <w:szCs w:val="24"/>
-          </w:rPr>
-          <w:t>S.S.I</w:t>
-        </w:r>
-        <w:proofErr w:type="spellEnd"/>
-        <w:r>
-          <w:rPr>
-            <w:rStyle w:val="Hyperlink"/>
-            <w:rFonts w:cs="Arial"/>
-            <w:color w:val="000000"/>
-            <w:sz w:val="24"/>
-            <w:szCs w:val="24"/>
-          </w:rPr>
-          <w:t>. 2017/295</w:t>
+          <w:t>The Notice to Local Authorities (Scotland) Amendment Regulations 2017, S.S.I. 2017/295</w:t>
         </w:r>
       </w:hyperlink>
     </w:p>
@@ -47080,29 +46199,7 @@
             <w:sz w:val="24"/>
             <w:szCs w:val="24"/>
           </w:rPr>
-          <w:t xml:space="preserve">The Private Housing (Tenancies) (Scotland) Act 2016 (Commencement No. 2 and Saving Provision) Regulations 2017, </w:t>
-        </w:r>
-        <w:proofErr w:type="spellStart"/>
-        <w:r>
-          <w:rPr>
-            <w:rStyle w:val="Hyperlink"/>
-            <w:rFonts w:cs="Arial"/>
-            <w:color w:val="000000"/>
-            <w:sz w:val="24"/>
-            <w:szCs w:val="24"/>
-          </w:rPr>
-          <w:t>S.S.I</w:t>
-        </w:r>
-        <w:proofErr w:type="spellEnd"/>
-        <w:r>
-          <w:rPr>
-            <w:rStyle w:val="Hyperlink"/>
-            <w:rFonts w:cs="Arial"/>
-            <w:color w:val="000000"/>
-            <w:sz w:val="24"/>
-            <w:szCs w:val="24"/>
-          </w:rPr>
-          <w:t>. 2017/293</w:t>
+          <w:t>The Private Housing (Tenancies) (Scotland) Act 2016 (Commencement No. 2 and Saving Provision) Regulations 2017, S.S.I. 2017/293</w:t>
         </w:r>
       </w:hyperlink>
     </w:p>
@@ -47450,7 +46547,7 @@
       <w:rPr>
         <w:noProof/>
       </w:rPr>
-      <w:t>71</w:t>
+      <w:t>22</w:t>
     </w:r>
     <w:r>
       <w:rPr>
@@ -52582,7 +51679,7 @@
   <w:abstractNum w:abstractNumId="43" w15:restartNumberingAfterBreak="0">
     <w:nsid w:val="718A0BD9"/>
     <w:multiLevelType w:val="hybridMultilevel"/>
-    <w:tmpl w:val="87264852"/>
+    <w:tmpl w:val="30A8F738"/>
     <w:lvl w:ilvl="0" w:tplc="08090001">
       <w:start w:val="1"/>
       <w:numFmt w:val="bullet"/>
@@ -52607,16 +51704,16 @@
         <w:rFonts w:ascii="Courier New" w:hAnsi="Courier New" w:cs="Courier New" w:hint="default"/>
       </w:rPr>
     </w:lvl>
-    <w:lvl w:ilvl="2" w:tplc="08090005">
+    <w:lvl w:ilvl="2" w:tplc="08090001">
       <w:start w:val="1"/>
       <w:numFmt w:val="bullet"/>
-      <w:lvlText w:val=""/>
+      <w:lvlText w:val=""/>
       <w:lvlJc w:val="left"/>
       <w:pPr>
         <w:ind w:left="2160" w:hanging="360"/>
       </w:pPr>
       <w:rPr>
-        <w:rFonts w:ascii="Wingdings" w:hAnsi="Wingdings" w:hint="default"/>
+        <w:rFonts w:ascii="Symbol" w:hAnsi="Symbol" w:hint="default"/>
       </w:rPr>
     </w:lvl>
     <w:lvl w:ilvl="3" w:tplc="08090001" w:tentative="1">
@@ -55552,7 +54649,7 @@
 </file>
 
 <file path=customXml/itemProps2.xml><?xml version="1.0" encoding="utf-8"?>
-<ds:datastoreItem xmlns:ds="http://schemas.openxmlformats.org/officeDocument/2006/customXml" ds:itemID="{BBFCEB6C-60F2-46FD-9C8C-C72E998BC101}">
+<ds:datastoreItem xmlns:ds="http://schemas.openxmlformats.org/officeDocument/2006/customXml" ds:itemID="{7A904360-96C0-4829-A7A3-0C53169697DA}">
   <ds:schemaRefs>
     <ds:schemaRef ds:uri="http://schemas.openxmlformats.org/officeDocument/2006/bibliography"/>
   </ds:schemaRefs>

</xml_diff>